<commit_message>
(doc): Detalles de análisis
</commit_message>
<xml_diff>
--- a/Documentacion proyecto.docx
+++ b/Documentacion proyecto.docx
@@ -779,7 +779,13 @@
         <w:rPr>
           <w:rFonts w:ascii="Tahoma" w:hAnsi="Tahoma" w:cs="Tahoma"/>
         </w:rPr>
-        <w:t xml:space="preserve">a. Monto a pagar por cliente: </w:t>
+        <w:t>a. Monto a pagar por cliente: Está</w:t>
+      </w:r>
+      <w:r>
+        <w:rPr>
+          <w:rFonts w:ascii="Tahoma" w:hAnsi="Tahoma" w:cs="Tahoma"/>
+        </w:rPr>
+        <w:t xml:space="preserve"> definido por el siguiente algoritmo:</w:t>
       </w:r>
     </w:p>
     <w:p>
@@ -789,6 +795,8 @@
           <w:rFonts w:ascii="Consolas" w:hAnsi="Consolas" w:cs="Consolas"/>
         </w:rPr>
       </w:pPr>
+      <w:proofErr w:type="spellStart"/>
+      <w:proofErr w:type="gramStart"/>
       <w:r>
         <w:rPr>
           <w:rFonts w:ascii="Consolas" w:hAnsi="Consolas" w:cs="Consolas"/>
@@ -796,11 +804,27 @@
         </w:rPr>
         <w:t>if</w:t>
       </w:r>
-      <w:r>
-        <w:rPr>
-          <w:rFonts w:ascii="Consolas" w:hAnsi="Consolas" w:cs="Consolas"/>
-        </w:rPr>
-        <w:t xml:space="preserve"> (cliente.codigo === "A") {</w:t>
+      <w:proofErr w:type="spellEnd"/>
+      <w:proofErr w:type="gramEnd"/>
+      <w:r>
+        <w:rPr>
+          <w:rFonts w:ascii="Consolas" w:hAnsi="Consolas" w:cs="Consolas"/>
+        </w:rPr>
+        <w:t xml:space="preserve"> (</w:t>
+      </w:r>
+      <w:proofErr w:type="spellStart"/>
+      <w:r>
+        <w:rPr>
+          <w:rFonts w:ascii="Consolas" w:hAnsi="Consolas" w:cs="Consolas"/>
+        </w:rPr>
+        <w:t>cliente.codigo</w:t>
+      </w:r>
+      <w:proofErr w:type="spellEnd"/>
+      <w:r>
+        <w:rPr>
+          <w:rFonts w:ascii="Consolas" w:hAnsi="Consolas" w:cs="Consolas"/>
+        </w:rPr>
+        <w:t xml:space="preserve"> === "A") {</w:t>
       </w:r>
     </w:p>
     <w:p>
@@ -816,18 +840,36 @@
         </w:rPr>
         <w:t xml:space="preserve">      </w:t>
       </w:r>
-      <w:r>
-        <w:rPr>
-          <w:rFonts w:ascii="Consolas" w:hAnsi="Consolas" w:cs="Consolas"/>
-          <w:color w:val="0070C0"/>
-        </w:rPr>
-        <w:t>this</w:t>
-      </w:r>
-      <w:r>
-        <w:rPr>
-          <w:rFonts w:ascii="Consolas" w:hAnsi="Consolas" w:cs="Consolas"/>
-        </w:rPr>
-        <w:t>.acA += cliente.cantidad;</w:t>
+      <w:proofErr w:type="spellStart"/>
+      <w:proofErr w:type="gramStart"/>
+      <w:r>
+        <w:rPr>
+          <w:rFonts w:ascii="Consolas" w:hAnsi="Consolas" w:cs="Consolas"/>
+          <w:color w:val="000000" w:themeColor="text1"/>
+        </w:rPr>
+        <w:t>acumuladorA</w:t>
+      </w:r>
+      <w:proofErr w:type="spellEnd"/>
+      <w:proofErr w:type="gramEnd"/>
+      <w:r>
+        <w:rPr>
+          <w:rFonts w:ascii="Consolas" w:hAnsi="Consolas" w:cs="Consolas"/>
+        </w:rPr>
+        <w:t xml:space="preserve"> += </w:t>
+      </w:r>
+      <w:proofErr w:type="spellStart"/>
+      <w:r>
+        <w:rPr>
+          <w:rFonts w:ascii="Consolas" w:hAnsi="Consolas" w:cs="Consolas"/>
+        </w:rPr>
+        <w:t>cliente.cantidad</w:t>
+      </w:r>
+      <w:proofErr w:type="spellEnd"/>
+      <w:r>
+        <w:rPr>
+          <w:rFonts w:ascii="Consolas" w:hAnsi="Consolas" w:cs="Consolas"/>
+        </w:rPr>
+        <w:t>;</w:t>
       </w:r>
     </w:p>
     <w:p>
@@ -895,18 +937,36 @@
         </w:rPr>
         <w:t xml:space="preserve">      </w:t>
       </w:r>
-      <w:r>
-        <w:rPr>
-          <w:rFonts w:ascii="Consolas" w:hAnsi="Consolas" w:cs="Consolas"/>
-          <w:color w:val="0070C0"/>
-        </w:rPr>
-        <w:t>this</w:t>
-      </w:r>
-      <w:r>
-        <w:rPr>
-          <w:rFonts w:ascii="Consolas" w:hAnsi="Consolas" w:cs="Consolas"/>
-        </w:rPr>
-        <w:t>.acB += cliente.cantidad;</w:t>
+      <w:proofErr w:type="spellStart"/>
+      <w:proofErr w:type="gramStart"/>
+      <w:r>
+        <w:rPr>
+          <w:rFonts w:ascii="Consolas" w:hAnsi="Consolas" w:cs="Consolas"/>
+          <w:lang w:val="en-US"/>
+        </w:rPr>
+        <w:t>acumuladorB</w:t>
+      </w:r>
+      <w:proofErr w:type="spellEnd"/>
+      <w:proofErr w:type="gramEnd"/>
+      <w:r>
+        <w:rPr>
+          <w:rFonts w:ascii="Consolas" w:hAnsi="Consolas" w:cs="Consolas"/>
+        </w:rPr>
+        <w:t xml:space="preserve"> += </w:t>
+      </w:r>
+      <w:proofErr w:type="spellStart"/>
+      <w:r>
+        <w:rPr>
+          <w:rFonts w:ascii="Consolas" w:hAnsi="Consolas" w:cs="Consolas"/>
+        </w:rPr>
+        <w:t>cliente.cantidad</w:t>
+      </w:r>
+      <w:proofErr w:type="spellEnd"/>
+      <w:r>
+        <w:rPr>
+          <w:rFonts w:ascii="Consolas" w:hAnsi="Consolas" w:cs="Consolas"/>
+        </w:rPr>
+        <w:t>;</w:t>
       </w:r>
     </w:p>
     <w:p>
@@ -963,18 +1023,35 @@
         </w:rPr>
         <w:t xml:space="preserve">      </w:t>
       </w:r>
-      <w:r>
-        <w:rPr>
-          <w:rFonts w:ascii="Consolas" w:hAnsi="Consolas" w:cs="Consolas"/>
-          <w:color w:val="0070C0"/>
-        </w:rPr>
-        <w:t>this</w:t>
-      </w:r>
-      <w:r>
-        <w:rPr>
-          <w:rFonts w:ascii="Consolas" w:hAnsi="Consolas" w:cs="Consolas"/>
-        </w:rPr>
-        <w:t>.acC += cliente.cantidad;</w:t>
+      <w:proofErr w:type="spellStart"/>
+      <w:proofErr w:type="gramStart"/>
+      <w:r>
+        <w:rPr>
+          <w:rFonts w:ascii="Consolas" w:hAnsi="Consolas" w:cs="Consolas"/>
+        </w:rPr>
+        <w:t>acumuladorC</w:t>
+      </w:r>
+      <w:proofErr w:type="spellEnd"/>
+      <w:proofErr w:type="gramEnd"/>
+      <w:r>
+        <w:rPr>
+          <w:rFonts w:ascii="Consolas" w:hAnsi="Consolas" w:cs="Consolas"/>
+        </w:rPr>
+        <w:t xml:space="preserve"> += </w:t>
+      </w:r>
+      <w:proofErr w:type="spellStart"/>
+      <w:r>
+        <w:rPr>
+          <w:rFonts w:ascii="Consolas" w:hAnsi="Consolas" w:cs="Consolas"/>
+        </w:rPr>
+        <w:t>cliente.cantidad</w:t>
+      </w:r>
+      <w:proofErr w:type="spellEnd"/>
+      <w:r>
+        <w:rPr>
+          <w:rFonts w:ascii="Consolas" w:hAnsi="Consolas" w:cs="Consolas"/>
+        </w:rPr>
+        <w:t>;</w:t>
       </w:r>
     </w:p>
     <w:p>
@@ -1037,7 +1114,19 @@
         <w:rPr>
           <w:rFonts w:ascii="Tahoma" w:hAnsi="Tahoma" w:cs="Tahoma"/>
         </w:rPr>
-        <w:t xml:space="preserve"> En la vista Cl_vCliente hay un control de entrada que permite que solo se puedan ingresar códigos válidos (A, B o C).</w:t>
+        <w:t xml:space="preserve"> En la vista Cl_vCliente hay un control de entrada que permite que </w:t>
+      </w:r>
+      <w:r>
+        <w:rPr>
+          <w:rFonts w:ascii="Tahoma" w:hAnsi="Tahoma" w:cs="Tahoma"/>
+        </w:rPr>
+        <w:t>el usuario solo pueda</w:t>
+      </w:r>
+      <w:r>
+        <w:rPr>
+          <w:rFonts w:ascii="Tahoma" w:hAnsi="Tahoma" w:cs="Tahoma"/>
+        </w:rPr>
+        <w:t xml:space="preserve"> ingresar códigos válidos (A, B o C).</w:t>
       </w:r>
     </w:p>
     <w:p>
@@ -1064,7 +1153,46 @@
         <w:rPr>
           <w:rFonts w:ascii="Tahoma" w:hAnsi="Tahoma" w:cs="Tahoma"/>
         </w:rPr>
-        <w:t>. Artículo más vendido (1): Proceso universal de mayor.</w:t>
+        <w:t xml:space="preserve">. Artículo más vendido </w:t>
+      </w:r>
+      <w:r>
+        <w:rPr>
+          <w:rFonts w:ascii="Tahoma" w:hAnsi="Tahoma" w:cs="Tahoma"/>
+        </w:rPr>
+        <w:t xml:space="preserve">(1): Sigue el Proceso Universal de Mayor entre los acumuladores de los productos vendidos, comparándolos y guardando el código del producto con más </w:t>
+      </w:r>
+      <w:r>
+        <w:rPr>
+          <w:rFonts w:ascii="Tahoma" w:hAnsi="Tahoma" w:cs="Tahoma"/>
+        </w:rPr>
+        <w:lastRenderedPageBreak/>
+        <w:t xml:space="preserve">unidades vendidas en la variable </w:t>
+      </w:r>
+      <w:proofErr w:type="spellStart"/>
+      <w:r>
+        <w:rPr>
+          <w:rFonts w:ascii="Consolas" w:hAnsi="Consolas" w:cs="Consolas"/>
+        </w:rPr>
+        <w:t>auxCodigo</w:t>
+      </w:r>
+      <w:proofErr w:type="spellEnd"/>
+      <w:r>
+        <w:rPr>
+          <w:rFonts w:ascii="Tahoma" w:hAnsi="Tahoma" w:cs="Tahoma"/>
+        </w:rPr>
+        <w:t xml:space="preserve">, </w:t>
+      </w:r>
+      <w:r>
+        <w:rPr>
+          <w:rFonts w:ascii="Tahoma" w:hAnsi="Tahoma" w:cs="Tahoma"/>
+        </w:rPr>
+        <w:t>pudiendo ser este A, B, C o “N” en caso de no haber ninguno que coincida</w:t>
+      </w:r>
+      <w:r>
+        <w:rPr>
+          <w:rFonts w:ascii="Tahoma" w:hAnsi="Tahoma" w:cs="Tahoma"/>
+        </w:rPr>
+        <w:t>.</w:t>
       </w:r>
     </w:p>
     <w:p>
@@ -1079,8 +1207,33 @@
         <w:rPr>
           <w:rFonts w:ascii="Tahoma" w:hAnsi="Tahoma" w:cs="Tahoma"/>
         </w:rPr>
-        <w:lastRenderedPageBreak/>
-        <w:t>b. Monto total vendido (2): Proceso universal de acumulador.</w:t>
+        <w:t xml:space="preserve">b. Monto total vendido (2): </w:t>
+      </w:r>
+      <w:r>
+        <w:rPr>
+          <w:rFonts w:ascii="Tahoma" w:hAnsi="Tahoma" w:cs="Tahoma"/>
+        </w:rPr>
+        <w:t>Utiliza el Proceso Universal de Totalización, acumulando los montos a pagar de todos los clientes y almacenándolos e</w:t>
+      </w:r>
+      <w:r>
+        <w:rPr>
+          <w:rFonts w:ascii="Tahoma" w:hAnsi="Tahoma" w:cs="Tahoma"/>
+        </w:rPr>
+        <w:t xml:space="preserve">l atributo </w:t>
+      </w:r>
+      <w:proofErr w:type="spellStart"/>
+      <w:r>
+        <w:rPr>
+          <w:rFonts w:ascii="Consolas" w:hAnsi="Consolas" w:cs="Consolas"/>
+        </w:rPr>
+        <w:t>acTotal</w:t>
+      </w:r>
+      <w:proofErr w:type="spellEnd"/>
+      <w:r>
+        <w:rPr>
+          <w:rFonts w:ascii="Tahoma" w:hAnsi="Tahoma" w:cs="Tahoma"/>
+        </w:rPr>
+        <w:t>.</w:t>
       </w:r>
       <w:r>
         <w:rPr>
@@ -1366,24 +1519,26 @@
           <w:sz w:val="24"/>
         </w:rPr>
       </w:pPr>
-    </w:p>
-    <w:p>
-      <w:pPr>
-        <w:rPr>
-          <w:sz w:val="24"/>
-        </w:rPr>
-      </w:pPr>
-      <w:r>
-        <w:rPr>
+      <w:r>
+        <w:rPr>
+          <w:b/>
           <w:noProof/>
           <w:sz w:val="24"/>
           <w:lang w:eastAsia="es-VE"/>
         </w:rPr>
         <w:drawing>
-          <wp:inline distT="0" distB="0" distL="0" distR="0">
-            <wp:extent cx="5612130" cy="5496305"/>
-            <wp:effectExtent l="19050" t="0" r="7620" b="0"/>
-            <wp:docPr id="2" name="Imagen 1" descr="C:\Users\pc\Desktop\NO ELIMINAR\Carpeta de trabajo\coso.png"/>
+          <wp:anchor distT="0" distB="0" distL="114300" distR="114300" simplePos="0" relativeHeight="251658240" behindDoc="0" locked="0" layoutInCell="1" allowOverlap="1">
+            <wp:simplePos x="0" y="0"/>
+            <wp:positionH relativeFrom="margin">
+              <wp:posOffset>-103505</wp:posOffset>
+            </wp:positionH>
+            <wp:positionV relativeFrom="margin">
+              <wp:posOffset>3200400</wp:posOffset>
+            </wp:positionV>
+            <wp:extent cx="5358130" cy="5250180"/>
+            <wp:effectExtent l="19050" t="0" r="0" b="0"/>
+            <wp:wrapSquare wrapText="bothSides"/>
+            <wp:docPr id="1" name="Imagen 1" descr="C:\Users\pc\Desktop\NO ELIMINAR\Carpeta de trabajo\coso.png"/>
             <wp:cNvGraphicFramePr>
               <a:graphicFrameLocks xmlns:a="http://schemas.openxmlformats.org/drawingml/2006/main" noChangeAspect="1"/>
             </wp:cNvGraphicFramePr>
@@ -1406,7 +1561,7 @@
                   <pic:spPr bwMode="auto">
                     <a:xfrm>
                       <a:off x="0" y="0"/>
-                      <a:ext cx="5612130" cy="5496305"/>
+                      <a:ext cx="5358130" cy="5250180"/>
                     </a:xfrm>
                     <a:prstGeom prst="rect">
                       <a:avLst/>
@@ -1422,9 +1577,16 @@
                 </pic:pic>
               </a:graphicData>
             </a:graphic>
-          </wp:inline>
+          </wp:anchor>
         </w:drawing>
       </w:r>
+    </w:p>
+    <w:p>
+      <w:pPr>
+        <w:rPr>
+          <w:sz w:val="24"/>
+        </w:rPr>
+      </w:pPr>
     </w:p>
     <w:sectPr>
       <w:pgSz w:w="12240" w:h="15840"/>
@@ -1600,6 +1762,7 @@
   <w:style w:type="character" w:default="1" w:styleId="Fuentedeprrafopredeter">
     <w:name w:val="Default Paragraph Font"/>
     <w:uiPriority w:val="1"/>
+    <w:semiHidden/>
     <w:unhideWhenUsed/>
   </w:style>
   <w:style w:type="table" w:default="1" w:styleId="Tablanormal">

</xml_diff>